<commit_message>
Update to Version 22.12.
</commit_message>
<xml_diff>
--- a/BlueFire Android API v22.6.docx
+++ b/BlueFire Android API v22.6.docx
@@ -37,7 +37,12 @@
         <w:ind w:left="360"/>
       </w:pPr>
       <w:r>
-        <w:t>The BlueFire API for Android development is available on GitHub</w:t>
+        <w:t>The BlueFire API for Android development i</w:t>
+      </w:r>
+      <w:bookmarkStart w:id="0" w:name="_GoBack"/>
+      <w:bookmarkEnd w:id="0"/>
+      <w:r>
+        <w:t>s available on GitHub</w:t>
       </w:r>
       <w:r>
         <w:t xml:space="preserve"> at </w:t>
@@ -1604,13 +1609,13 @@
         <w:pStyle w:val="NoSpacing"/>
         <w:ind w:left="864" w:firstLine="360"/>
       </w:pPr>
-      <w:bookmarkStart w:id="0" w:name="OLE_LINK1"/>
-      <w:bookmarkStart w:id="1" w:name="OLE_LINK2"/>
+      <w:bookmarkStart w:id="1" w:name="OLE_LINK1"/>
+      <w:bookmarkStart w:id="2" w:name="OLE_LINK2"/>
       <w:r>
         <w:t xml:space="preserve">SecureAdapter </w:t>
       </w:r>
-      <w:bookmarkEnd w:id="0"/>
       <w:bookmarkEnd w:id="1"/>
+      <w:bookmarkEnd w:id="2"/>
       <w:r>
         <w:t>(Boolean)</w:t>
       </w:r>
@@ -2673,8 +2678,8 @@
         <w:pStyle w:val="NoSpacing"/>
         <w:ind w:left="1080"/>
       </w:pPr>
-      <w:bookmarkStart w:id="2" w:name="OLE_LINK5"/>
-      <w:bookmarkStart w:id="3" w:name="OLE_LINK6"/>
+      <w:bookmarkStart w:id="3" w:name="OLE_LINK5"/>
+      <w:bookmarkStart w:id="4" w:name="OLE_LINK6"/>
     </w:p>
     <w:p>
       <w:pPr>
@@ -2736,8 +2741,8 @@
         <w:t xml:space="preserve">Description:  Sets the brightness level of the Adapter’s LEDs. Note, the brightness level is not allowed to be less than 5 due to the importance of the state of the LEDs. </w:t>
       </w:r>
     </w:p>
-    <w:bookmarkEnd w:id="2"/>
     <w:bookmarkEnd w:id="3"/>
+    <w:bookmarkEnd w:id="4"/>
     <w:p>
       <w:pPr>
         <w:pStyle w:val="NoSpacing"/>
@@ -9158,13 +9163,7 @@
         <w:ind w:left="864"/>
       </w:pPr>
       <w:r>
-        <w:t>Data: Low Resolution Engine Distance (</w:t>
-      </w:r>
-      <w:r>
-        <w:t>kilometers</w:t>
-      </w:r>
-      <w:r>
-        <w:t>)</w:t>
+        <w:t>Data: Low Resolution Engine Distance (kilometers)</w:t>
       </w:r>
     </w:p>
     <w:p>
@@ -16738,8 +16737,8 @@
           <w:i w:val="0"/>
         </w:rPr>
       </w:pPr>
-      <w:bookmarkStart w:id="4" w:name="OLE_LINK9"/>
-      <w:bookmarkStart w:id="5" w:name="OLE_LINK10"/>
+      <w:bookmarkStart w:id="5" w:name="OLE_LINK9"/>
+      <w:bookmarkStart w:id="6" w:name="OLE_LINK10"/>
       <w:r>
         <w:rPr>
           <w:rStyle w:val="IntenseEmphasis"/>
@@ -16797,8 +16796,8 @@
         <w:t>If the LEDs have been dimmed they will be brought to full brightness.</w:t>
       </w:r>
     </w:p>
-    <w:bookmarkEnd w:id="4"/>
     <w:bookmarkEnd w:id="5"/>
+    <w:bookmarkEnd w:id="6"/>
     <w:p>
       <w:pPr>
         <w:pStyle w:val="NoSpacing"/>
@@ -19391,8 +19390,8 @@
         <w:pStyle w:val="NoSpacing"/>
         <w:ind w:left="1080"/>
       </w:pPr>
-      <w:bookmarkStart w:id="6" w:name="OLE_LINK7"/>
-      <w:bookmarkStart w:id="7" w:name="OLE_LINK8"/>
+      <w:bookmarkStart w:id="7" w:name="OLE_LINK7"/>
+      <w:bookmarkStart w:id="8" w:name="OLE_LINK8"/>
     </w:p>
     <w:p>
       <w:pPr>
@@ -19448,8 +19447,8 @@
         <w:t>.</w:t>
       </w:r>
     </w:p>
-    <w:bookmarkEnd w:id="6"/>
     <w:bookmarkEnd w:id="7"/>
+    <w:bookmarkEnd w:id="8"/>
     <w:p>
       <w:pPr>
         <w:pStyle w:val="NoSpacing"/>
@@ -19665,8 +19664,8 @@
       <w:r>
         <w:t xml:space="preserve">Renamed </w:t>
       </w:r>
-      <w:bookmarkStart w:id="8" w:name="OLE_LINK3"/>
-      <w:bookmarkStart w:id="9" w:name="OLE_LINK4"/>
+      <w:bookmarkStart w:id="9" w:name="OLE_LINK3"/>
+      <w:bookmarkStart w:id="10" w:name="OLE_LINK4"/>
       <w:proofErr w:type="spellStart"/>
       <w:r>
         <w:t>LastConnectedId</w:t>
@@ -19675,8 +19674,8 @@
       <w:r>
         <w:t xml:space="preserve"> </w:t>
       </w:r>
-      <w:bookmarkEnd w:id="8"/>
       <w:bookmarkEnd w:id="9"/>
+      <w:bookmarkEnd w:id="10"/>
       <w:r>
         <w:t xml:space="preserve">to </w:t>
       </w:r>
@@ -19802,7 +19801,7 @@
         <w:pStyle w:val="NoSpacing"/>
         <w:ind w:left="1080"/>
       </w:pPr>
-      <w:bookmarkStart w:id="10" w:name="OLE_LINK11"/>
+      <w:bookmarkStart w:id="11" w:name="OLE_LINK11"/>
     </w:p>
     <w:p>
       <w:pPr>
@@ -19849,7 +19848,7 @@
         <w:t>.</w:t>
       </w:r>
     </w:p>
-    <w:bookmarkEnd w:id="10"/>
+    <w:bookmarkEnd w:id="11"/>
     <w:p>
       <w:pPr>
         <w:pStyle w:val="NoSpacing"/>
@@ -20780,13 +20779,7 @@
         <w:rPr>
           <w:lang w:val="en"/>
         </w:rPr>
-        <w:t>Add</w:t>
-      </w:r>
-      <w:r>
-        <w:rPr>
-          <w:lang w:val="en"/>
-        </w:rPr>
-        <w:t xml:space="preserve">ed </w:t>
+        <w:t xml:space="preserve">Added </w:t>
       </w:r>
       <w:proofErr w:type="spellStart"/>
       <w:r>
@@ -20923,8 +20916,6 @@
       <w:r>
         <w:t>d Odometer are both in meters (D</w:t>
       </w:r>
-      <w:bookmarkStart w:id="11" w:name="_GoBack"/>
-      <w:bookmarkEnd w:id="11"/>
       <w:r>
         <w:t>istance was in km).</w:t>
       </w:r>
@@ -21079,7 +21070,7 @@
               <w:sz w:val="32"/>
               <w:szCs w:val="32"/>
             </w:rPr>
-            <w:t xml:space="preserve"> v22.5</w:t>
+            <w:t xml:space="preserve"> v22.6</w:t>
           </w:r>
         </w:p>
       </w:tc>
@@ -21125,7 +21116,7 @@
               <w:rFonts w:asciiTheme="majorHAnsi" w:hAnsiTheme="majorHAnsi"/>
               <w:noProof/>
             </w:rPr>
-            <w:t>27</w:t>
+            <w:t>21</w:t>
           </w:r>
           <w:r>
             <w:rPr>

</xml_diff>